<commit_message>
added details in the documentation
October 31, 2023 (8:30 PM – 2:00 AM) Web Design Progress
</commit_message>
<xml_diff>
--- a/documents/Documentation.docx
+++ b/documents/Documentation.docx
@@ -123,7 +123,7 @@
         </w:rPr>
         <w:t xml:space="preserve">Github Repository: </w:t>
       </w:r>
-      <w:hyperlink r:id="rId5" w:history="1">
+      <w:hyperlink r:id="rId7" w:history="1">
         <w:r>
           <w:rPr>
             <w:rStyle w:val="Hyperlink"/>
@@ -247,8 +247,11 @@
         </w:rPr>
       </w:pPr>
       <w:r>
+        <w:rPr>
+          <w:noProof/>
+        </w:rPr>
         <w:drawing>
-          <wp:anchor distT="0" distB="0" distL="114300" distR="114300" simplePos="0" relativeHeight="251659264" behindDoc="0" locked="0" layoutInCell="1" allowOverlap="1" wp14:anchorId="7C94DC1B" wp14:editId="3EEB4A01">
+          <wp:anchor distT="0" distB="0" distL="114300" distR="114300" simplePos="0" relativeHeight="251659264" behindDoc="0" locked="0" layoutInCell="1" allowOverlap="1" wp14:anchorId="7C94DC1B" wp14:editId="000416EF">
             <wp:simplePos x="0" y="0"/>
             <wp:positionH relativeFrom="margin">
               <wp:align>center</wp:align>
@@ -271,7 +274,7 @@
                     <pic:cNvPicPr/>
                   </pic:nvPicPr>
                   <pic:blipFill rotWithShape="1">
-                    <a:blip r:embed="rId6" cstate="print">
+                    <a:blip r:embed="rId8" cstate="print">
                       <a:extLst>
                         <a:ext uri="{28A0092B-C50C-407E-A947-70E740481C1C}">
                           <a14:useLocalDpi xmlns:a14="http://schemas.microsoft.com/office/drawing/2010/main" val="0"/>
@@ -339,8 +342,11 @@
     <w:p/>
     <w:p>
       <w:r>
+        <w:rPr>
+          <w:noProof/>
+        </w:rPr>
         <w:drawing>
-          <wp:anchor distT="0" distB="0" distL="114300" distR="114300" simplePos="0" relativeHeight="251660288" behindDoc="0" locked="0" layoutInCell="1" allowOverlap="1" wp14:anchorId="152C7651" wp14:editId="63868795">
+          <wp:anchor distT="0" distB="0" distL="114300" distR="114300" simplePos="0" relativeHeight="251660288" behindDoc="0" locked="0" layoutInCell="1" allowOverlap="1" wp14:anchorId="152C7651" wp14:editId="4732B986">
             <wp:simplePos x="0" y="0"/>
             <wp:positionH relativeFrom="margin">
               <wp:align>center</wp:align>
@@ -363,7 +369,7 @@
                     <pic:cNvPicPr/>
                   </pic:nvPicPr>
                   <pic:blipFill>
-                    <a:blip r:embed="rId7" cstate="print">
+                    <a:blip r:embed="rId9" cstate="print">
                       <a:extLst>
                         <a:ext uri="{28A0092B-C50C-407E-A947-70E740481C1C}">
                           <a14:useLocalDpi xmlns:a14="http://schemas.microsoft.com/office/drawing/2010/main" val="0"/>
@@ -407,9 +413,12 @@
         <w:ind w:firstLine="720"/>
       </w:pPr>
       <w:r>
+        <w:rPr>
+          <w:noProof/>
+        </w:rPr>
         <w:lastRenderedPageBreak/>
         <w:drawing>
-          <wp:anchor distT="0" distB="0" distL="114300" distR="114300" simplePos="0" relativeHeight="251661312" behindDoc="0" locked="0" layoutInCell="1" allowOverlap="1" wp14:anchorId="7CB1B2D6" wp14:editId="16C0C0E1">
+          <wp:anchor distT="0" distB="0" distL="114300" distR="114300" simplePos="0" relativeHeight="251661312" behindDoc="0" locked="0" layoutInCell="1" allowOverlap="1" wp14:anchorId="7CB1B2D6" wp14:editId="2D7D9E68">
             <wp:simplePos x="0" y="0"/>
             <wp:positionH relativeFrom="margin">
               <wp:align>center</wp:align>
@@ -432,7 +441,7 @@
                     <pic:cNvPicPr/>
                   </pic:nvPicPr>
                   <pic:blipFill>
-                    <a:blip r:embed="rId8" cstate="print">
+                    <a:blip r:embed="rId10" cstate="print">
                       <a:extLst>
                         <a:ext uri="{28A0092B-C50C-407E-A947-70E740481C1C}">
                           <a14:useLocalDpi xmlns:a14="http://schemas.microsoft.com/office/drawing/2010/main" val="0"/>
@@ -505,8 +514,11 @@
         <w:ind w:firstLine="720"/>
       </w:pPr>
       <w:r>
+        <w:rPr>
+          <w:noProof/>
+        </w:rPr>
         <w:drawing>
-          <wp:anchor distT="0" distB="0" distL="114300" distR="114300" simplePos="0" relativeHeight="251662336" behindDoc="0" locked="0" layoutInCell="1" allowOverlap="1" wp14:anchorId="1EE504D4" wp14:editId="31C0FC68">
+          <wp:anchor distT="0" distB="0" distL="114300" distR="114300" simplePos="0" relativeHeight="251662336" behindDoc="0" locked="0" layoutInCell="1" allowOverlap="1" wp14:anchorId="1EE504D4" wp14:editId="3C79F375">
             <wp:simplePos x="0" y="0"/>
             <wp:positionH relativeFrom="margin">
               <wp:align>center</wp:align>
@@ -529,7 +541,7 @@
                     <pic:cNvPicPr/>
                   </pic:nvPicPr>
                   <pic:blipFill>
-                    <a:blip r:embed="rId9" cstate="print">
+                    <a:blip r:embed="rId11" cstate="print">
                       <a:extLst>
                         <a:ext uri="{28A0092B-C50C-407E-A947-70E740481C1C}">
                           <a14:useLocalDpi xmlns:a14="http://schemas.microsoft.com/office/drawing/2010/main" val="0"/>
@@ -572,8 +584,11 @@
     <w:p/>
     <w:p>
       <w:r>
+        <w:rPr>
+          <w:noProof/>
+        </w:rPr>
         <w:drawing>
-          <wp:anchor distT="0" distB="0" distL="114300" distR="114300" simplePos="0" relativeHeight="251664384" behindDoc="0" locked="0" layoutInCell="1" allowOverlap="1" wp14:anchorId="002EACD6" wp14:editId="586F3A32">
+          <wp:anchor distT="0" distB="0" distL="114300" distR="114300" simplePos="0" relativeHeight="251664384" behindDoc="0" locked="0" layoutInCell="1" allowOverlap="1" wp14:anchorId="002EACD6" wp14:editId="555517AC">
             <wp:simplePos x="0" y="0"/>
             <wp:positionH relativeFrom="margin">
               <wp:align>right</wp:align>
@@ -596,7 +611,7 @@
                     <pic:cNvPicPr/>
                   </pic:nvPicPr>
                   <pic:blipFill>
-                    <a:blip r:embed="rId10" cstate="print">
+                    <a:blip r:embed="rId12" cstate="print">
                       <a:extLst>
                         <a:ext uri="{28A0092B-C50C-407E-A947-70E740481C1C}">
                           <a14:useLocalDpi xmlns:a14="http://schemas.microsoft.com/office/drawing/2010/main" val="0"/>
@@ -640,15 +655,529 @@
     <w:p/>
     <w:p/>
     <w:p/>
-    <w:p/>
-    <w:p/>
-    <w:p/>
-    <w:p/>
-    <w:p/>
-    <w:p/>
-    <w:p/>
-    <w:p/>
-    <w:p/>
+    <w:p>
+      <w:pPr>
+        <w:pStyle w:val="ListParagraph"/>
+        <w:numPr>
+          <w:ilvl w:val="0"/>
+          <w:numId w:val="1"/>
+        </w:numPr>
+        <w:rPr>
+          <w:rFonts w:ascii="Arial" w:hAnsi="Arial" w:cs="Arial"/>
+          <w:b/>
+          <w:bCs/>
+          <w:sz w:val="24"/>
+          <w:szCs w:val="24"/>
+        </w:rPr>
+      </w:pPr>
+      <w:r>
+        <w:rPr>
+          <w:rFonts w:ascii="Arial" w:hAnsi="Arial" w:cs="Arial"/>
+          <w:b/>
+          <w:bCs/>
+          <w:sz w:val="24"/>
+          <w:szCs w:val="24"/>
+        </w:rPr>
+        <w:lastRenderedPageBreak/>
+        <w:t xml:space="preserve">October 31, 2023 (8:30 PM – </w:t>
+      </w:r>
+      <w:r>
+        <w:rPr>
+          <w:rFonts w:ascii="Arial" w:hAnsi="Arial" w:cs="Arial"/>
+          <w:b/>
+          <w:bCs/>
+          <w:sz w:val="24"/>
+          <w:szCs w:val="24"/>
+        </w:rPr>
+        <w:t>2</w:t>
+      </w:r>
+      <w:r>
+        <w:rPr>
+          <w:rFonts w:ascii="Arial" w:hAnsi="Arial" w:cs="Arial"/>
+          <w:b/>
+          <w:bCs/>
+          <w:sz w:val="24"/>
+          <w:szCs w:val="24"/>
+        </w:rPr>
+        <w:t>:</w:t>
+      </w:r>
+      <w:r>
+        <w:rPr>
+          <w:rFonts w:ascii="Arial" w:hAnsi="Arial" w:cs="Arial"/>
+          <w:b/>
+          <w:bCs/>
+          <w:sz w:val="24"/>
+          <w:szCs w:val="24"/>
+        </w:rPr>
+        <w:t>0</w:t>
+      </w:r>
+      <w:r>
+        <w:rPr>
+          <w:rFonts w:ascii="Arial" w:hAnsi="Arial" w:cs="Arial"/>
+          <w:b/>
+          <w:bCs/>
+          <w:sz w:val="24"/>
+          <w:szCs w:val="24"/>
+        </w:rPr>
+        <w:t>0</w:t>
+      </w:r>
+      <w:r>
+        <w:rPr>
+          <w:rFonts w:ascii="Arial" w:hAnsi="Arial" w:cs="Arial"/>
+          <w:b/>
+          <w:bCs/>
+          <w:sz w:val="24"/>
+          <w:szCs w:val="24"/>
+        </w:rPr>
+        <w:t xml:space="preserve"> AM)</w:t>
+      </w:r>
+    </w:p>
+    <w:p>
+      <w:pPr>
+        <w:pStyle w:val="ListParagraph"/>
+        <w:numPr>
+          <w:ilvl w:val="1"/>
+          <w:numId w:val="1"/>
+        </w:numPr>
+        <w:rPr>
+          <w:rFonts w:ascii="Arial" w:hAnsi="Arial" w:cs="Arial"/>
+          <w:b/>
+          <w:bCs/>
+          <w:sz w:val="24"/>
+          <w:szCs w:val="24"/>
+        </w:rPr>
+      </w:pPr>
+      <w:r>
+        <w:rPr>
+          <w:rFonts w:ascii="Arial" w:hAnsi="Arial" w:cs="Arial"/>
+          <w:sz w:val="24"/>
+          <w:szCs w:val="24"/>
+        </w:rPr>
+        <w:t>Setup and Learned Figma.</w:t>
+      </w:r>
+    </w:p>
+    <w:p>
+      <w:pPr>
+        <w:pStyle w:val="ListParagraph"/>
+        <w:numPr>
+          <w:ilvl w:val="1"/>
+          <w:numId w:val="1"/>
+        </w:numPr>
+        <w:rPr>
+          <w:rFonts w:ascii="Arial" w:hAnsi="Arial" w:cs="Arial"/>
+          <w:sz w:val="24"/>
+          <w:szCs w:val="24"/>
+        </w:rPr>
+      </w:pPr>
+      <w:r>
+        <w:rPr>
+          <w:rFonts w:ascii="Arial" w:hAnsi="Arial" w:cs="Arial"/>
+          <w:sz w:val="24"/>
+          <w:szCs w:val="24"/>
+        </w:rPr>
+        <w:t xml:space="preserve">Compiled the resources needed for design (color palette, </w:t>
+      </w:r>
+      <w:r>
+        <w:rPr>
+          <w:rFonts w:ascii="Arial" w:hAnsi="Arial" w:cs="Arial"/>
+          <w:sz w:val="24"/>
+          <w:szCs w:val="24"/>
+        </w:rPr>
+        <w:t>pictures, font styles, design ideas)</w:t>
+      </w:r>
+    </w:p>
+    <w:p>
+      <w:pPr>
+        <w:pStyle w:val="ListParagraph"/>
+        <w:numPr>
+          <w:ilvl w:val="1"/>
+          <w:numId w:val="1"/>
+        </w:numPr>
+        <w:rPr>
+          <w:rFonts w:ascii="Arial" w:hAnsi="Arial" w:cs="Arial"/>
+          <w:b/>
+          <w:bCs/>
+          <w:sz w:val="24"/>
+          <w:szCs w:val="24"/>
+        </w:rPr>
+      </w:pPr>
+      <w:r>
+        <w:rPr>
+          <w:rFonts w:ascii="Arial" w:hAnsi="Arial" w:cs="Arial"/>
+          <w:sz w:val="24"/>
+          <w:szCs w:val="24"/>
+        </w:rPr>
+        <w:t>Design the website in Figma.</w:t>
+      </w:r>
+    </w:p>
+    <w:p>
+      <w:pPr>
+        <w:ind w:left="1080"/>
+        <w:rPr>
+          <w:rFonts w:ascii="Arial" w:hAnsi="Arial" w:cs="Arial"/>
+          <w:b/>
+          <w:bCs/>
+          <w:sz w:val="24"/>
+          <w:szCs w:val="24"/>
+        </w:rPr>
+      </w:pPr>
+      <w:r>
+        <w:rPr>
+          <w:rFonts w:ascii="Arial" w:hAnsi="Arial" w:cs="Arial"/>
+          <w:b/>
+          <w:bCs/>
+          <w:noProof/>
+          <w:sz w:val="24"/>
+          <w:szCs w:val="24"/>
+        </w:rPr>
+        <w:drawing>
+          <wp:anchor distT="0" distB="0" distL="114300" distR="114300" simplePos="0" relativeHeight="251669504" behindDoc="0" locked="0" layoutInCell="1" allowOverlap="1" wp14:anchorId="27A1B818" wp14:editId="1860D196">
+            <wp:simplePos x="0" y="0"/>
+            <wp:positionH relativeFrom="margin">
+              <wp:align>left</wp:align>
+            </wp:positionH>
+            <wp:positionV relativeFrom="paragraph">
+              <wp:posOffset>294640</wp:posOffset>
+            </wp:positionV>
+            <wp:extent cx="6060039" cy="4448175"/>
+            <wp:effectExtent l="19050" t="19050" r="17145" b="9525"/>
+            <wp:wrapNone/>
+            <wp:docPr id="916917032" name="Picture 1"/>
+            <wp:cNvGraphicFramePr>
+              <a:graphicFrameLocks xmlns:a="http://schemas.openxmlformats.org/drawingml/2006/main" noChangeAspect="1"/>
+            </wp:cNvGraphicFramePr>
+            <a:graphic xmlns:a="http://schemas.openxmlformats.org/drawingml/2006/main">
+              <a:graphicData uri="http://schemas.openxmlformats.org/drawingml/2006/picture">
+                <pic:pic xmlns:pic="http://schemas.openxmlformats.org/drawingml/2006/picture">
+                  <pic:nvPicPr>
+                    <pic:cNvPr id="0" name="Picture 1"/>
+                    <pic:cNvPicPr>
+                      <a:picLocks noChangeAspect="1" noChangeArrowheads="1"/>
+                    </pic:cNvPicPr>
+                  </pic:nvPicPr>
+                  <pic:blipFill>
+                    <a:blip r:embed="rId13" cstate="print">
+                      <a:extLst>
+                        <a:ext uri="{28A0092B-C50C-407E-A947-70E740481C1C}">
+                          <a14:useLocalDpi xmlns:a14="http://schemas.microsoft.com/office/drawing/2010/main" val="0"/>
+                        </a:ext>
+                      </a:extLst>
+                    </a:blip>
+                    <a:srcRect/>
+                    <a:stretch>
+                      <a:fillRect/>
+                    </a:stretch>
+                  </pic:blipFill>
+                  <pic:spPr bwMode="auto">
+                    <a:xfrm>
+                      <a:off x="0" y="0"/>
+                      <a:ext cx="6060039" cy="4448175"/>
+                    </a:xfrm>
+                    <a:prstGeom prst="rect">
+                      <a:avLst/>
+                    </a:prstGeom>
+                    <a:noFill/>
+                    <a:ln>
+                      <a:solidFill>
+                        <a:schemeClr val="bg1">
+                          <a:lumMod val="50000"/>
+                        </a:schemeClr>
+                      </a:solidFill>
+                    </a:ln>
+                  </pic:spPr>
+                </pic:pic>
+              </a:graphicData>
+            </a:graphic>
+            <wp14:sizeRelH relativeFrom="margin">
+              <wp14:pctWidth>0</wp14:pctWidth>
+            </wp14:sizeRelH>
+            <wp14:sizeRelV relativeFrom="margin">
+              <wp14:pctHeight>0</wp14:pctHeight>
+            </wp14:sizeRelV>
+          </wp:anchor>
+        </w:drawing>
+      </w:r>
+    </w:p>
+    <w:p/>
+    <w:p/>
+    <w:p/>
+    <w:p/>
+    <w:p/>
+    <w:p/>
+    <w:p/>
+    <w:p/>
+    <w:p/>
+    <w:p/>
+    <w:p/>
+    <w:p/>
+    <w:p/>
+    <w:p/>
+    <w:p/>
+    <w:p/>
+    <w:p/>
+    <w:p/>
+    <w:p/>
+    <w:p>
+      <w:pPr>
+        <w:ind w:firstLine="720"/>
+      </w:pPr>
+    </w:p>
+    <w:p>
+      <w:r>
+        <w:br w:type="page"/>
+      </w:r>
+    </w:p>
+    <w:p>
+      <w:pPr>
+        <w:ind w:firstLine="720"/>
+      </w:pPr>
+      <w:r>
+        <w:rPr>
+          <w:noProof/>
+        </w:rPr>
+        <w:lastRenderedPageBreak/>
+        <w:drawing>
+          <wp:anchor distT="0" distB="0" distL="114300" distR="114300" simplePos="0" relativeHeight="251666432" behindDoc="0" locked="0" layoutInCell="1" allowOverlap="1" wp14:anchorId="0A3D27C4" wp14:editId="33DF4B84">
+            <wp:simplePos x="0" y="0"/>
+            <wp:positionH relativeFrom="margin">
+              <wp:posOffset>-75557</wp:posOffset>
+            </wp:positionH>
+            <wp:positionV relativeFrom="paragraph">
+              <wp:posOffset>-212717</wp:posOffset>
+            </wp:positionV>
+            <wp:extent cx="5905273" cy="4334493"/>
+            <wp:effectExtent l="19050" t="19050" r="19685" b="28575"/>
+            <wp:wrapNone/>
+            <wp:docPr id="1049826544" name="Picture 2" descr="A screenshot of a personal background&#10;&#10;Description automatically generated"/>
+            <wp:cNvGraphicFramePr>
+              <a:graphicFrameLocks xmlns:a="http://schemas.openxmlformats.org/drawingml/2006/main" noChangeAspect="1"/>
+            </wp:cNvGraphicFramePr>
+            <a:graphic xmlns:a="http://schemas.openxmlformats.org/drawingml/2006/main">
+              <a:graphicData uri="http://schemas.openxmlformats.org/drawingml/2006/picture">
+                <pic:pic xmlns:pic="http://schemas.openxmlformats.org/drawingml/2006/picture">
+                  <pic:nvPicPr>
+                    <pic:cNvPr id="1049826544" name="Picture 2" descr="A screenshot of a personal background&#10;&#10;Description automatically generated"/>
+                    <pic:cNvPicPr>
+                      <a:picLocks noChangeAspect="1" noChangeArrowheads="1"/>
+                    </pic:cNvPicPr>
+                  </pic:nvPicPr>
+                  <pic:blipFill>
+                    <a:blip r:embed="rId14" cstate="print">
+                      <a:extLst>
+                        <a:ext uri="{28A0092B-C50C-407E-A947-70E740481C1C}">
+                          <a14:useLocalDpi xmlns:a14="http://schemas.microsoft.com/office/drawing/2010/main" val="0"/>
+                        </a:ext>
+                      </a:extLst>
+                    </a:blip>
+                    <a:srcRect/>
+                    <a:stretch>
+                      <a:fillRect/>
+                    </a:stretch>
+                  </pic:blipFill>
+                  <pic:spPr bwMode="auto">
+                    <a:xfrm>
+                      <a:off x="0" y="0"/>
+                      <a:ext cx="5905273" cy="4334493"/>
+                    </a:xfrm>
+                    <a:prstGeom prst="rect">
+                      <a:avLst/>
+                    </a:prstGeom>
+                    <a:noFill/>
+                    <a:ln>
+                      <a:solidFill>
+                        <a:schemeClr val="bg1">
+                          <a:lumMod val="50000"/>
+                        </a:schemeClr>
+                      </a:solidFill>
+                    </a:ln>
+                  </pic:spPr>
+                </pic:pic>
+              </a:graphicData>
+            </a:graphic>
+            <wp14:sizeRelH relativeFrom="margin">
+              <wp14:pctWidth>0</wp14:pctWidth>
+            </wp14:sizeRelH>
+            <wp14:sizeRelV relativeFrom="margin">
+              <wp14:pctHeight>0</wp14:pctHeight>
+            </wp14:sizeRelV>
+          </wp:anchor>
+        </w:drawing>
+      </w:r>
+    </w:p>
+    <w:p/>
+    <w:p/>
+    <w:p/>
+    <w:p/>
+    <w:p/>
+    <w:p/>
+    <w:p/>
+    <w:p/>
+    <w:p/>
+    <w:p/>
+    <w:p/>
+    <w:p/>
+    <w:p/>
+    <w:p>
+      <w:r>
+        <w:rPr>
+          <w:noProof/>
+        </w:rPr>
+        <w:drawing>
+          <wp:anchor distT="0" distB="0" distL="114300" distR="114300" simplePos="0" relativeHeight="251667456" behindDoc="0" locked="0" layoutInCell="1" allowOverlap="1" wp14:anchorId="1FF582D3" wp14:editId="19C4E5E5">
+            <wp:simplePos x="0" y="0"/>
+            <wp:positionH relativeFrom="margin">
+              <wp:posOffset>-102235</wp:posOffset>
+            </wp:positionH>
+            <wp:positionV relativeFrom="paragraph">
+              <wp:posOffset>335280</wp:posOffset>
+            </wp:positionV>
+            <wp:extent cx="5943600" cy="3861435"/>
+            <wp:effectExtent l="19050" t="19050" r="19050" b="24765"/>
+            <wp:wrapNone/>
+            <wp:docPr id="1986079034" name="Picture 3" descr="No description available."/>
+            <wp:cNvGraphicFramePr>
+              <a:graphicFrameLocks xmlns:a="http://schemas.openxmlformats.org/drawingml/2006/main" noChangeAspect="1"/>
+            </wp:cNvGraphicFramePr>
+            <a:graphic xmlns:a="http://schemas.openxmlformats.org/drawingml/2006/main">
+              <a:graphicData uri="http://schemas.openxmlformats.org/drawingml/2006/picture">
+                <pic:pic xmlns:pic="http://schemas.openxmlformats.org/drawingml/2006/picture">
+                  <pic:nvPicPr>
+                    <pic:cNvPr id="0" name="Picture 3" descr="No description available."/>
+                    <pic:cNvPicPr>
+                      <a:picLocks noChangeAspect="1" noChangeArrowheads="1"/>
+                    </pic:cNvPicPr>
+                  </pic:nvPicPr>
+                  <pic:blipFill>
+                    <a:blip r:embed="rId15">
+                      <a:extLst>
+                        <a:ext uri="{28A0092B-C50C-407E-A947-70E740481C1C}">
+                          <a14:useLocalDpi xmlns:a14="http://schemas.microsoft.com/office/drawing/2010/main" val="0"/>
+                        </a:ext>
+                      </a:extLst>
+                    </a:blip>
+                    <a:srcRect/>
+                    <a:stretch>
+                      <a:fillRect/>
+                    </a:stretch>
+                  </pic:blipFill>
+                  <pic:spPr bwMode="auto">
+                    <a:xfrm>
+                      <a:off x="0" y="0"/>
+                      <a:ext cx="5943600" cy="3861435"/>
+                    </a:xfrm>
+                    <a:prstGeom prst="rect">
+                      <a:avLst/>
+                    </a:prstGeom>
+                    <a:noFill/>
+                    <a:ln>
+                      <a:solidFill>
+                        <a:schemeClr val="bg1">
+                          <a:lumMod val="50000"/>
+                        </a:schemeClr>
+                      </a:solidFill>
+                    </a:ln>
+                  </pic:spPr>
+                </pic:pic>
+              </a:graphicData>
+            </a:graphic>
+          </wp:anchor>
+        </w:drawing>
+      </w:r>
+    </w:p>
+    <w:p/>
+    <w:p/>
+    <w:p/>
+    <w:p/>
+    <w:p/>
+    <w:p/>
+    <w:p/>
+    <w:p>
+      <w:pPr>
+        <w:tabs>
+          <w:tab w:val="left" w:pos="2543"/>
+        </w:tabs>
+      </w:pPr>
+    </w:p>
+    <w:p>
+      <w:r>
+        <w:br w:type="page"/>
+      </w:r>
+      <w:r>
+        <w:rPr>
+          <w:noProof/>
+        </w:rPr>
+        <w:lastRenderedPageBreak/>
+        <w:drawing>
+          <wp:anchor distT="0" distB="0" distL="114300" distR="114300" simplePos="0" relativeHeight="251668480" behindDoc="0" locked="0" layoutInCell="1" allowOverlap="1" wp14:anchorId="579F8D5D" wp14:editId="042FABD2">
+            <wp:simplePos x="0" y="0"/>
+            <wp:positionH relativeFrom="margin">
+              <wp:align>center</wp:align>
+            </wp:positionH>
+            <wp:positionV relativeFrom="paragraph">
+              <wp:posOffset>-296088</wp:posOffset>
+            </wp:positionV>
+            <wp:extent cx="6645382" cy="3329791"/>
+            <wp:effectExtent l="19050" t="19050" r="22225" b="23495"/>
+            <wp:wrapNone/>
+            <wp:docPr id="815034352" name="Picture 4" descr="No description available."/>
+            <wp:cNvGraphicFramePr>
+              <a:graphicFrameLocks xmlns:a="http://schemas.openxmlformats.org/drawingml/2006/main" noChangeAspect="1"/>
+            </wp:cNvGraphicFramePr>
+            <a:graphic xmlns:a="http://schemas.openxmlformats.org/drawingml/2006/main">
+              <a:graphicData uri="http://schemas.openxmlformats.org/drawingml/2006/picture">
+                <pic:pic xmlns:pic="http://schemas.openxmlformats.org/drawingml/2006/picture">
+                  <pic:nvPicPr>
+                    <pic:cNvPr id="0" name="Picture 5" descr="No description available."/>
+                    <pic:cNvPicPr>
+                      <a:picLocks noChangeAspect="1" noChangeArrowheads="1"/>
+                    </pic:cNvPicPr>
+                  </pic:nvPicPr>
+                  <pic:blipFill>
+                    <a:blip r:embed="rId16" cstate="print">
+                      <a:extLst>
+                        <a:ext uri="{28A0092B-C50C-407E-A947-70E740481C1C}">
+                          <a14:useLocalDpi xmlns:a14="http://schemas.microsoft.com/office/drawing/2010/main" val="0"/>
+                        </a:ext>
+                      </a:extLst>
+                    </a:blip>
+                    <a:srcRect/>
+                    <a:stretch>
+                      <a:fillRect/>
+                    </a:stretch>
+                  </pic:blipFill>
+                  <pic:spPr bwMode="auto">
+                    <a:xfrm>
+                      <a:off x="0" y="0"/>
+                      <a:ext cx="6645382" cy="3329791"/>
+                    </a:xfrm>
+                    <a:prstGeom prst="rect">
+                      <a:avLst/>
+                    </a:prstGeom>
+                    <a:noFill/>
+                    <a:ln>
+                      <a:solidFill>
+                        <a:schemeClr val="bg1">
+                          <a:lumMod val="50000"/>
+                        </a:schemeClr>
+                      </a:solidFill>
+                    </a:ln>
+                  </pic:spPr>
+                </pic:pic>
+              </a:graphicData>
+            </a:graphic>
+            <wp14:sizeRelH relativeFrom="margin">
+              <wp14:pctWidth>0</wp14:pctWidth>
+            </wp14:sizeRelH>
+            <wp14:sizeRelV relativeFrom="margin">
+              <wp14:pctHeight>0</wp14:pctHeight>
+            </wp14:sizeRelV>
+          </wp:anchor>
+        </w:drawing>
+      </w:r>
+      <w:r>
+        <w:tab/>
+      </w:r>
+    </w:p>
     <w:sectPr>
       <w:pgSz w:w="12240" w:h="15840"/>
       <w:pgMar w:top="1440" w:right="1440" w:bottom="1440" w:left="1440" w:header="720" w:footer="720" w:gutter="0"/>
@@ -657,6 +1186,56 @@
     </w:sectPr>
   </w:body>
 </w:document>
+</file>
+
+<file path=word/endnotes.xml><?xml version="1.0" encoding="utf-8"?>
+<w:endnotes xmlns:wpc="http://schemas.microsoft.com/office/word/2010/wordprocessingCanvas" xmlns:cx="http://schemas.microsoft.com/office/drawing/2014/chartex" xmlns:cx1="http://schemas.microsoft.com/office/drawing/2015/9/8/chartex" xmlns:cx2="http://schemas.microsoft.com/office/drawing/2015/10/21/chartex" xmlns:cx3="http://schemas.microsoft.com/office/drawing/2016/5/9/chartex" xmlns:cx4="http://schemas.microsoft.com/office/drawing/2016/5/10/chartex" xmlns:cx5="http://schemas.microsoft.com/office/drawing/2016/5/11/chartex" xmlns:cx6="http://schemas.microsoft.com/office/drawing/2016/5/12/chartex" xmlns:cx7="http://schemas.microsoft.com/office/drawing/2016/5/13/chartex" xmlns:cx8="http://schemas.microsoft.com/office/drawing/2016/5/14/chartex" xmlns:mc="http://schemas.openxmlformats.org/markup-compatibility/2006" xmlns:aink="http://schemas.microsoft.com/office/drawing/2016/ink" xmlns:am3d="http://schemas.microsoft.com/office/drawing/2017/model3d" xmlns:o="urn:schemas-microsoft-com:office:office" xmlns:oel="http://schemas.microsoft.com/office/2019/extlst" xmlns:r="http://schemas.openxmlformats.org/officeDocument/2006/relationships" xmlns:m="http://schemas.openxmlformats.org/officeDocument/2006/math" xmlns:v="urn:schemas-microsoft-com:vml" xmlns:wp14="http://schemas.microsoft.com/office/word/2010/wordprocessingDrawing" xmlns:wp="http://schemas.openxmlformats.org/drawingml/2006/wordprocessingDrawing" xmlns:w10="urn:schemas-microsoft-com:office:word" xmlns:w="http://schemas.openxmlformats.org/wordprocessingml/2006/main" xmlns:w14="http://schemas.microsoft.com/office/word/2010/wordml" xmlns:w15="http://schemas.microsoft.com/office/word/2012/wordml" xmlns:w16cex="http://schemas.microsoft.com/office/word/2018/wordml/cex" xmlns:w16cid="http://schemas.microsoft.com/office/word/2016/wordml/cid" xmlns:w16="http://schemas.microsoft.com/office/word/2018/wordml" xmlns:w16sdtdh="http://schemas.microsoft.com/office/word/2020/wordml/sdtdatahash" xmlns:w16se="http://schemas.microsoft.com/office/word/2015/wordml/symex" xmlns:wpg="http://schemas.microsoft.com/office/word/2010/wordprocessingGroup" xmlns:wpi="http://schemas.microsoft.com/office/word/2010/wordprocessingInk" xmlns:wne="http://schemas.microsoft.com/office/word/2006/wordml" xmlns:wps="http://schemas.microsoft.com/office/word/2010/wordprocessingShape" mc:Ignorable="w14 w15 w16se w16cid w16 w16cex w16sdtdh wp14">
+  <w:endnote w:type="separator" w:id="-1">
+    <w:p>
+      <w:pPr>
+        <w:spacing w:after="0" w:line="240" w:lineRule="auto"/>
+      </w:pPr>
+      <w:r>
+        <w:separator/>
+      </w:r>
+    </w:p>
+  </w:endnote>
+  <w:endnote w:type="continuationSeparator" w:id="0">
+    <w:p>
+      <w:pPr>
+        <w:spacing w:after="0" w:line="240" w:lineRule="auto"/>
+      </w:pPr>
+      <w:r>
+        <w:continuationSeparator/>
+      </w:r>
+    </w:p>
+  </w:endnote>
+</w:endnotes>
+</file>
+
+<file path=word/footnotes.xml><?xml version="1.0" encoding="utf-8"?>
+<w:footnotes xmlns:wpc="http://schemas.microsoft.com/office/word/2010/wordprocessingCanvas" xmlns:cx="http://schemas.microsoft.com/office/drawing/2014/chartex" xmlns:cx1="http://schemas.microsoft.com/office/drawing/2015/9/8/chartex" xmlns:cx2="http://schemas.microsoft.com/office/drawing/2015/10/21/chartex" xmlns:cx3="http://schemas.microsoft.com/office/drawing/2016/5/9/chartex" xmlns:cx4="http://schemas.microsoft.com/office/drawing/2016/5/10/chartex" xmlns:cx5="http://schemas.microsoft.com/office/drawing/2016/5/11/chartex" xmlns:cx6="http://schemas.microsoft.com/office/drawing/2016/5/12/chartex" xmlns:cx7="http://schemas.microsoft.com/office/drawing/2016/5/13/chartex" xmlns:cx8="http://schemas.microsoft.com/office/drawing/2016/5/14/chartex" xmlns:mc="http://schemas.openxmlformats.org/markup-compatibility/2006" xmlns:aink="http://schemas.microsoft.com/office/drawing/2016/ink" xmlns:am3d="http://schemas.microsoft.com/office/drawing/2017/model3d" xmlns:o="urn:schemas-microsoft-com:office:office" xmlns:oel="http://schemas.microsoft.com/office/2019/extlst" xmlns:r="http://schemas.openxmlformats.org/officeDocument/2006/relationships" xmlns:m="http://schemas.openxmlformats.org/officeDocument/2006/math" xmlns:v="urn:schemas-microsoft-com:vml" xmlns:wp14="http://schemas.microsoft.com/office/word/2010/wordprocessingDrawing" xmlns:wp="http://schemas.openxmlformats.org/drawingml/2006/wordprocessingDrawing" xmlns:w10="urn:schemas-microsoft-com:office:word" xmlns:w="http://schemas.openxmlformats.org/wordprocessingml/2006/main" xmlns:w14="http://schemas.microsoft.com/office/word/2010/wordml" xmlns:w15="http://schemas.microsoft.com/office/word/2012/wordml" xmlns:w16cex="http://schemas.microsoft.com/office/word/2018/wordml/cex" xmlns:w16cid="http://schemas.microsoft.com/office/word/2016/wordml/cid" xmlns:w16="http://schemas.microsoft.com/office/word/2018/wordml" xmlns:w16sdtdh="http://schemas.microsoft.com/office/word/2020/wordml/sdtdatahash" xmlns:w16se="http://schemas.microsoft.com/office/word/2015/wordml/symex" xmlns:wpg="http://schemas.microsoft.com/office/word/2010/wordprocessingGroup" xmlns:wpi="http://schemas.microsoft.com/office/word/2010/wordprocessingInk" xmlns:wne="http://schemas.microsoft.com/office/word/2006/wordml" xmlns:wps="http://schemas.microsoft.com/office/word/2010/wordprocessingShape" mc:Ignorable="w14 w15 w16se w16cid w16 w16cex w16sdtdh wp14">
+  <w:footnote w:type="separator" w:id="-1">
+    <w:p>
+      <w:pPr>
+        <w:spacing w:after="0" w:line="240" w:lineRule="auto"/>
+      </w:pPr>
+      <w:r>
+        <w:separator/>
+      </w:r>
+    </w:p>
+  </w:footnote>
+  <w:footnote w:type="continuationSeparator" w:id="0">
+    <w:p>
+      <w:pPr>
+        <w:spacing w:after="0" w:line="240" w:lineRule="auto"/>
+      </w:pPr>
+      <w:r>
+        <w:continuationSeparator/>
+      </w:r>
+    </w:p>
+  </w:footnote>
+</w:footnotes>
 </file>
 
 <file path=word/numbering.xml><?xml version="1.0" encoding="utf-8"?>
@@ -1241,6 +1820,50 @@
       <w:shd w:val="clear" w:color="auto" w:fill="E1DFDD"/>
     </w:rPr>
   </w:style>
+  <w:style w:type="paragraph" w:styleId="Header">
+    <w:name w:val="header"/>
+    <w:basedOn w:val="Normal"/>
+    <w:link w:val="HeaderChar"/>
+    <w:uiPriority w:val="99"/>
+    <w:unhideWhenUsed/>
+    <w:rsid w:val="000B2D63"/>
+    <w:pPr>
+      <w:tabs>
+        <w:tab w:val="center" w:pos="4680"/>
+        <w:tab w:val="right" w:pos="9360"/>
+      </w:tabs>
+      <w:spacing w:after="0" w:line="240" w:lineRule="auto"/>
+    </w:pPr>
+  </w:style>
+  <w:style w:type="character" w:customStyle="1" w:styleId="HeaderChar">
+    <w:name w:val="Header Char"/>
+    <w:basedOn w:val="DefaultParagraphFont"/>
+    <w:link w:val="Header"/>
+    <w:uiPriority w:val="99"/>
+    <w:rsid w:val="000B2D63"/>
+  </w:style>
+  <w:style w:type="paragraph" w:styleId="Footer">
+    <w:name w:val="footer"/>
+    <w:basedOn w:val="Normal"/>
+    <w:link w:val="FooterChar"/>
+    <w:uiPriority w:val="99"/>
+    <w:unhideWhenUsed/>
+    <w:rsid w:val="000B2D63"/>
+    <w:pPr>
+      <w:tabs>
+        <w:tab w:val="center" w:pos="4680"/>
+        <w:tab w:val="right" w:pos="9360"/>
+      </w:tabs>
+      <w:spacing w:after="0" w:line="240" w:lineRule="auto"/>
+    </w:pPr>
+  </w:style>
+  <w:style w:type="character" w:customStyle="1" w:styleId="FooterChar">
+    <w:name w:val="Footer Char"/>
+    <w:basedOn w:val="DefaultParagraphFont"/>
+    <w:link w:val="Footer"/>
+    <w:uiPriority w:val="99"/>
+    <w:rsid w:val="000B2D63"/>
+  </w:style>
 </w:styles>
 </file>
 

</xml_diff>